<commit_message>
feat(GiaiQuyetDon): in phieu ttxm to cao va khieu nai
In phieu ttxm to cao va khieu nai

see #134
</commit_message>
<xml_diff>
--- a/src/main/resources/word/giaiquyetdon/GQD_PHIEU_XAC_MINH_KHIEU_NAI.docx
+++ b/src/main/resources/word/giaiquyetdon/GQD_PHIEU_XAC_MINH_KHIEU_NAI.docx
@@ -5,47 +5,67 @@
   <w:body>
     <w:p>
       <w:pPr>
-        <w:pStyle w:val="Normal"/>
-        <w:tabs>
-          <w:tab w:val="right" w:pos="9639" w:leader="none"/>
-        </w:tabs>
-        <w:spacing w:before="0" w:after="0"/>
-        <w:ind w:left="0" w:right="0" w:firstLine="720"/>
-        <w:jc w:val="right"/>
-        <w:rPr>
-          <w:rFonts w:ascii="Times New Roman" w:hAnsi="Times New Roman" w:eastAsia="Times New Roman" w:cs="Times New Roman"/>
-          <w:b w:val="false"/>
-          <w:b w:val="false"/>
-          <w:i w:val="false"/>
-          <w:i w:val="false"/>
-          <w:position w:val="0"/>
-          <w:sz w:val="24"/>
-          <w:sz w:val="28"/>
-          <w:szCs w:val="28"/>
-          <w:vertAlign w:val="baseline"/>
-        </w:rPr>
-      </w:pPr>
-      <w:r>
-        <w:rPr>
-          <w:rFonts w:eastAsia="Times New Roman" w:cs="Times New Roman"/>
-          <w:i/>
-          <w:position w:val="0"/>
-          <w:sz w:val="24"/>
-          <w:vertAlign w:val="baseline"/>
-        </w:rPr>
-        <w:t>BM.TTTP.902/03</w:t>
-      </w:r>
-    </w:p>
-    <w:p>
-      <w:pPr>
         <w:pStyle w:val="Heading3"/>
         <w:tabs>
           <w:tab w:val="left" w:pos="4320" w:leader="none"/>
         </w:tabs>
-        <w:spacing w:lineRule="auto" w:line="240" w:before="240" w:after="0"/>
-        <w:rPr>
-          <w:rFonts w:ascii="Arial" w:hAnsi="Arial" w:eastAsia="Arial" w:cs="Arial"/>
-          <w:b/>
+        <w:spacing w:lineRule="auto" w:line="240" w:before="0" w:after="0"/>
+        <w:rPr/>
+      </w:pPr>
+      <w:r>
+        <w:rPr>
+          <w:rFonts w:eastAsia="Times New Roman" w:cs="Times New Roman" w:ascii="Times New Roman" w:hAnsi="Times New Roman"/>
+          <w:b w:val="false"/>
+          <w:position w:val="0"/>
+          <w:sz w:val="26"/>
+          <w:sz w:val="26"/>
+          <w:vertAlign w:val="baseline"/>
+        </w:rPr>
+        <w:t>UBND THÀNH PHỐ ĐÀ NẴNG</w:t>
+      </w:r>
+      <w:r>
+        <w:rPr>
+          <w:rFonts w:eastAsia="Times New Roman" w:cs="Times New Roman" w:ascii="Times New Roman" w:hAnsi="Times New Roman"/>
+          <w:b/>
+          <w:position w:val="0"/>
+          <w:sz w:val="26"/>
+          <w:sz w:val="26"/>
+          <w:vertAlign w:val="baseline"/>
+        </w:rPr>
+        <w:t xml:space="preserve">    CỘNG HÒA XÃ HỘI CHỦ NGHĨA VIỆT NAM</w:t>
+      </w:r>
+    </w:p>
+    <w:p>
+      <w:pPr>
+        <w:pStyle w:val="Normal"/>
+        <w:spacing w:before="0" w:after="0"/>
+        <w:jc w:val="both"/>
+        <w:rPr>
+          <w:rFonts w:ascii="Times New Roman" w:hAnsi="Times New Roman" w:eastAsia="Times New Roman" w:cs="Times New Roman"/>
+          <w:b w:val="false"/>
+          <w:b w:val="false"/>
+          <w:position w:val="0"/>
+          <w:sz w:val="24"/>
+          <w:sz w:val="24"/>
+          <w:szCs w:val="24"/>
+          <w:vertAlign w:val="baseline"/>
+        </w:rPr>
+      </w:pPr>
+      <w:r>
+        <w:rPr>
+          <w:rFonts w:eastAsia="Times New Roman" w:cs="Times New Roman"/>
+          <w:b/>
+          <w:position w:val="0"/>
+          <w:sz w:val="22"/>
+          <w:sz w:val="22"/>
+          <w:szCs w:val="22"/>
+          <w:vertAlign w:val="baseline"/>
+        </w:rPr>
+        <w:t xml:space="preserve">   </w:t>
+      </w:r>
+      <w:r>
+        <w:rPr>
+          <w:rFonts w:eastAsia="Times New Roman" w:cs="Times New Roman"/>
           <w:b/>
           <w:position w:val="0"/>
           <w:sz w:val="26"/>
@@ -53,66 +73,6 @@
           <w:szCs w:val="26"/>
           <w:vertAlign w:val="baseline"/>
         </w:rPr>
-      </w:pPr>
-      <w:r>
-        <w:rPr>
-          <w:rFonts w:eastAsia="Times New Roman" w:cs="Times New Roman" w:ascii="Times New Roman" w:hAnsi="Times New Roman"/>
-          <w:b w:val="false"/>
-          <w:position w:val="0"/>
-          <w:sz w:val="26"/>
-          <w:vertAlign w:val="baseline"/>
-        </w:rPr>
-        <w:t>UBND THÀNH PHỐ ĐÀ NẴNG</w:t>
-      </w:r>
-      <w:r>
-        <w:rPr>
-          <w:rFonts w:eastAsia="Times New Roman" w:cs="Times New Roman" w:ascii="Times New Roman" w:hAnsi="Times New Roman"/>
-          <w:b/>
-          <w:position w:val="0"/>
-          <w:sz w:val="26"/>
-          <w:vertAlign w:val="baseline"/>
-        </w:rPr>
-        <w:t xml:space="preserve">     CỘNG HÒA XÃ HỘI CHỦ NGHĨA VIỆT NAM</w:t>
-      </w:r>
-    </w:p>
-    <w:p>
-      <w:pPr>
-        <w:pStyle w:val="Normal"/>
-        <w:spacing w:before="0" w:after="0"/>
-        <w:jc w:val="both"/>
-        <w:rPr>
-          <w:rFonts w:ascii="Times New Roman" w:hAnsi="Times New Roman" w:eastAsia="Times New Roman" w:cs="Times New Roman"/>
-          <w:b w:val="false"/>
-          <w:b w:val="false"/>
-          <w:position w:val="0"/>
-          <w:sz w:val="24"/>
-          <w:sz w:val="24"/>
-          <w:szCs w:val="24"/>
-          <w:vertAlign w:val="baseline"/>
-        </w:rPr>
-      </w:pPr>
-      <w:r>
-        <w:rPr>
-          <w:rFonts w:eastAsia="Times New Roman" w:cs="Times New Roman"/>
-          <w:b/>
-          <w:position w:val="0"/>
-          <w:sz w:val="22"/>
-          <w:sz w:val="22"/>
-          <w:szCs w:val="22"/>
-          <w:vertAlign w:val="baseline"/>
-        </w:rPr>
-        <w:t xml:space="preserve">   </w:t>
-      </w:r>
-      <w:r>
-        <w:rPr>
-          <w:rFonts w:eastAsia="Times New Roman" w:cs="Times New Roman"/>
-          <w:b/>
-          <w:position w:val="0"/>
-          <w:sz w:val="26"/>
-          <w:sz w:val="26"/>
-          <w:szCs w:val="26"/>
-          <w:vertAlign w:val="baseline"/>
-        </w:rPr>
         <w:t>THANH TRA THÀNH PHỐ</w:t>
       </w:r>
       <w:r>
@@ -121,6 +81,7 @@
           <w:b/>
           <w:position w:val="0"/>
           <w:sz w:val="24"/>
+          <w:sz w:val="24"/>
           <w:vertAlign w:val="baseline"/>
         </w:rPr>
         <w:t xml:space="preserve">                          </w:t>
@@ -141,7 +102,7 @@
     <w:p>
       <w:pPr>
         <w:pStyle w:val="Heading3"/>
-        <w:spacing w:before="240" w:after="60"/>
+        <w:spacing w:before="0" w:after="0"/>
         <w:ind w:left="720" w:right="0" w:hanging="720"/>
         <w:rPr>
           <w:rFonts w:ascii="Times New Roman" w:hAnsi="Times New Roman" w:eastAsia="Times New Roman" w:cs="Times New Roman"/>
@@ -166,10 +127,10 @@
                 <wp:positionV relativeFrom="paragraph">
                   <wp:posOffset>25400</wp:posOffset>
                 </wp:positionV>
-                <wp:extent cx="800735" cy="13335"/>
+                <wp:extent cx="801370" cy="13970"/>
                 <wp:effectExtent l="0" t="0" r="0" b="0"/>
                 <wp:wrapNone/>
-                <wp:docPr id="1" name=""/>
+                <wp:docPr id="1" name="Image2"/>
                 <a:graphic xmlns:a="http://schemas.openxmlformats.org/drawingml/2006/main">
                   <a:graphicData uri="http://schemas.microsoft.com/office/word/2010/wordprocessingShape">
                     <wps:wsp>
@@ -177,7 +138,7 @@
                       <wps:spPr>
                         <a:xfrm>
                           <a:off x="0" y="0"/>
-                          <a:ext cx="800280" cy="12600"/>
+                          <a:ext cx="800640" cy="13320"/>
                         </a:xfrm>
                         <a:custGeom>
                           <a:avLst/>
@@ -217,17 +178,7 @@
             </w:drawing>
           </mc:Choice>
           <mc:Fallback>
-            <w:pict>
-              <v:shapetype id="shapetype_32" coordsize="21600,21600" o:spt="32" path="m,l21600,21600nfe">
-                <v:stroke joinstyle="miter"/>
-                <v:path gradientshapeok="t" o:connecttype="rect" textboxrect="0,0,21600,21600"/>
-              </v:shapetype>
-              <v:shape id="shape_0" stroked="t" style="position:absolute;margin-left:54pt;margin-top:2pt;width:62.95pt;height:0.95pt;mso-position-horizontal-relative:margin" type="shapetype_32">
-                <w10:wrap type="none"/>
-                <v:fill o:detectmouseclick="t" on="false"/>
-                <v:stroke color="black" weight="9360" joinstyle="miter" endcap="flat"/>
-              </v:shape>
-            </w:pict>
+            <w:pict/>
           </mc:Fallback>
         </mc:AlternateContent>
         <mc:AlternateContent>
@@ -241,10 +192,10 @@
                 <wp:positionV relativeFrom="paragraph">
                   <wp:posOffset>25400</wp:posOffset>
                 </wp:positionV>
-                <wp:extent cx="2172335" cy="13335"/>
+                <wp:extent cx="2172970" cy="13970"/>
                 <wp:effectExtent l="0" t="0" r="0" b="0"/>
                 <wp:wrapNone/>
-                <wp:docPr id="2" name=""/>
+                <wp:docPr id="2" name="Image1"/>
                 <a:graphic xmlns:a="http://schemas.openxmlformats.org/drawingml/2006/main">
                   <a:graphicData uri="http://schemas.microsoft.com/office/word/2010/wordprocessingShape">
                     <wps:wsp>
@@ -252,7 +203,7 @@
                       <wps:spPr>
                         <a:xfrm>
                           <a:off x="0" y="0"/>
-                          <a:ext cx="2171880" cy="12600"/>
+                          <a:ext cx="2172240" cy="13320"/>
                         </a:xfrm>
                         <a:custGeom>
                           <a:avLst/>
@@ -292,13 +243,7 @@
             </w:drawing>
           </mc:Choice>
           <mc:Fallback>
-            <w:pict>
-              <v:shape id="shape_0" stroked="t" style="position:absolute;margin-left:246pt;margin-top:2pt;width:170.95pt;height:0.95pt;mso-position-horizontal-relative:margin" type="shapetype_32">
-                <w10:wrap type="none"/>
-                <v:fill o:detectmouseclick="t" on="false"/>
-                <v:stroke color="black" weight="9360" joinstyle="miter" endcap="flat"/>
-              </v:shape>
-            </w:pict>
+            <w:pict/>
           </mc:Fallback>
         </mc:AlternateContent>
       </w:r>
@@ -308,6 +253,7 @@
           <w:b/>
           <w:position w:val="0"/>
           <w:sz w:val="26"/>
+          <w:sz w:val="26"/>
           <w:vertAlign w:val="baseline"/>
         </w:rPr>
         <w:t xml:space="preserve"> </w:t>
@@ -330,6 +276,7 @@
           <w:b w:val="false"/>
           <w:position w:val="0"/>
           <w:sz w:val="26"/>
+          <w:sz w:val="26"/>
           <w:vertAlign w:val="baseline"/>
         </w:rPr>
         <w:t>Số :         /QĐ-TTTP</w:t>
@@ -339,6 +286,7 @@
           <w:rFonts w:eastAsia="Times New Roman" w:cs="Times New Roman" w:ascii="Times New Roman" w:hAnsi="Times New Roman"/>
           <w:b/>
           <w:position w:val="0"/>
+          <w:sz w:val="26"/>
           <w:sz w:val="26"/>
           <w:vertAlign w:val="baseline"/>
         </w:rPr>
@@ -406,6 +354,7 @@
           <w:b/>
           <w:position w:val="0"/>
           <w:sz w:val="28"/>
+          <w:sz w:val="28"/>
           <w:vertAlign w:val="baseline"/>
         </w:rPr>
         <w:t>QUYẾT ĐỊNH</w:t>
@@ -431,6 +380,7 @@
           <w:rFonts w:eastAsia="Times New Roman" w:cs="Times New Roman"/>
           <w:b/>
           <w:position w:val="0"/>
+          <w:sz w:val="28"/>
           <w:sz w:val="28"/>
           <w:vertAlign w:val="baseline"/>
         </w:rPr>
@@ -473,10 +423,10 @@
                 <wp:positionV relativeFrom="paragraph">
                   <wp:posOffset>25400</wp:posOffset>
                 </wp:positionV>
-                <wp:extent cx="1067435" cy="13335"/>
+                <wp:extent cx="1068070" cy="13970"/>
                 <wp:effectExtent l="0" t="0" r="0" b="0"/>
                 <wp:wrapNone/>
-                <wp:docPr id="3" name=""/>
+                <wp:docPr id="3" name="Image3"/>
                 <a:graphic xmlns:a="http://schemas.openxmlformats.org/drawingml/2006/main">
                   <a:graphicData uri="http://schemas.microsoft.com/office/word/2010/wordprocessingShape">
                     <wps:wsp>
@@ -484,7 +434,7 @@
                       <wps:spPr>
                         <a:xfrm>
                           <a:off x="0" y="0"/>
-                          <a:ext cx="1066680" cy="12600"/>
+                          <a:ext cx="1067400" cy="13320"/>
                         </a:xfrm>
                         <a:custGeom>
                           <a:avLst/>
@@ -524,13 +474,7 @@
             </w:drawing>
           </mc:Choice>
           <mc:Fallback>
-            <w:pict>
-              <v:shape id="shape_0" stroked="t" style="position:absolute;margin-left:193pt;margin-top:2pt;width:83.95pt;height:0.95pt;mso-position-horizontal-relative:margin" type="shapetype_32">
-                <w10:wrap type="none"/>
-                <v:fill o:detectmouseclick="t" on="false"/>
-                <v:stroke color="black" weight="9360" joinstyle="miter" endcap="flat"/>
-              </v:shape>
-            </w:pict>
+            <w:pict/>
           </mc:Fallback>
         </mc:AlternateContent>
       </w:r>
@@ -555,6 +499,7 @@
           <w:rFonts w:eastAsia="Times New Roman" w:cs="Times New Roman"/>
           <w:b/>
           <w:position w:val="0"/>
+          <w:sz w:val="28"/>
           <w:sz w:val="28"/>
           <w:vertAlign w:val="baseline"/>
         </w:rPr>
@@ -804,6 +749,7 @@
           <w:b/>
           <w:position w:val="0"/>
           <w:sz w:val="28"/>
+          <w:sz w:val="28"/>
           <w:vertAlign w:val="baseline"/>
         </w:rPr>
         <w:t>QUYẾT ĐỊNH:</w:t>
@@ -839,55 +785,7 @@
           <w:szCs w:val="28"/>
           <w:vertAlign w:val="baseline"/>
         </w:rPr>
-        <w:t>Tiến hành xác minh nội dung khiếu nại của ${</w:t>
-      </w:r>
-      <w:r>
-        <w:rPr>
-          <w:rFonts w:eastAsia="Times New Roman" w:cs="Times New Roman"/>
-          <w:b w:val="false"/>
-          <w:position w:val="0"/>
-          <w:sz w:val="28"/>
-          <w:sz w:val="28"/>
-          <w:szCs w:val="28"/>
-          <w:vertAlign w:val="baseline"/>
-        </w:rPr>
-        <w:t>hoVaTen</w:t>
-      </w:r>
-      <w:r>
-        <w:rPr>
-          <w:rFonts w:eastAsia="Times New Roman" w:cs="Times New Roman"/>
-          <w:b w:val="false"/>
-          <w:position w:val="0"/>
-          <w:sz w:val="28"/>
-          <w:sz w:val="28"/>
-          <w:szCs w:val="28"/>
-          <w:vertAlign w:val="baseline"/>
-        </w:rPr>
-        <w:t xml:space="preserve">} về việc      </w:t>
-      </w:r>
-      <w:r>
-        <w:rPr>
-          <w:rFonts w:eastAsia="Times New Roman" w:cs="Times New Roman"/>
-          <w:b w:val="false"/>
-          <w:position w:val="0"/>
-          <w:sz w:val="28"/>
-          <w:sz w:val="28"/>
-          <w:szCs w:val="28"/>
-          <w:vertAlign w:val="baseline"/>
-        </w:rPr>
-        <w:t xml:space="preserve">   </w:t>
-      </w:r>
-      <w:r>
-        <w:rPr>
-          <w:rFonts w:eastAsia="Times New Roman" w:cs="Times New Roman"/>
-          <w:b w:val="false"/>
-          <w:position w:val="0"/>
-          <w:sz w:val="28"/>
-          <w:sz w:val="28"/>
-          <w:szCs w:val="28"/>
-          <w:vertAlign w:val="baseline"/>
-        </w:rPr>
-        <w:t>${ghiChu}</w:t>
+        <w:t>Tiến hành xác minh nội dung khiếu nại của ${hoVaTen} về việc ${ghiChu}</w:t>
       </w:r>
     </w:p>
     <w:p>
@@ -980,28 +878,19 @@
         <w:spacing w:lineRule="auto" w:line="240" w:before="0" w:after="120"/>
         <w:ind w:left="0" w:right="0" w:firstLine="720"/>
         <w:jc w:val="both"/>
-        <w:rPr>
-          <w:rFonts w:ascii="Times New Roman" w:hAnsi="Times New Roman" w:eastAsia="Times New Roman" w:cs="Times New Roman"/>
-          <w:b w:val="false"/>
-          <w:b w:val="false"/>
-          <w:position w:val="0"/>
-          <w:sz w:val="24"/>
-          <w:sz w:val="28"/>
-          <w:szCs w:val="28"/>
-          <w:vertAlign w:val="baseline"/>
-        </w:rPr>
-      </w:pPr>
-      <w:r>
-        <w:rPr>
-          <w:rFonts w:eastAsia="Times New Roman" w:cs="Times New Roman"/>
-          <w:b w:val="false"/>
-          <w:position w:val="0"/>
-          <w:sz w:val="28"/>
-          <w:sz w:val="28"/>
-          <w:szCs w:val="28"/>
-          <w:vertAlign w:val="baseline"/>
-        </w:rPr>
-        <w:t>1. Ông (bà)……………… chứ c vụ ………………Trưởng đoàn/Tổ trưởng;</w:t>
+        <w:rPr/>
+      </w:pPr>
+      <w:r>
+        <w:rPr>
+          <w:rFonts w:eastAsia="Times New Roman" w:cs="Times New Roman"/>
+          <w:b w:val="false"/>
+          <w:position w:val="0"/>
+          <w:sz w:val="28"/>
+          <w:sz w:val="28"/>
+          <w:szCs w:val="28"/>
+          <w:vertAlign w:val="baseline"/>
+        </w:rPr>
+        <w:t>1. Ông (bà)……………… chức vụ ………………Trưởng đoàn/Tổ trưởng;</w:t>
       </w:r>
     </w:p>
     <w:p>
@@ -1040,16 +929,7 @@
         <w:spacing w:lineRule="auto" w:line="240" w:before="0" w:after="120"/>
         <w:ind w:left="0" w:right="0" w:firstLine="720"/>
         <w:jc w:val="both"/>
-        <w:rPr>
-          <w:rFonts w:ascii="Times New Roman" w:hAnsi="Times New Roman" w:eastAsia="Times New Roman" w:cs="Times New Roman"/>
-          <w:b w:val="false"/>
-          <w:b w:val="false"/>
-          <w:position w:val="0"/>
-          <w:sz w:val="24"/>
-          <w:sz w:val="28"/>
-          <w:szCs w:val="28"/>
-          <w:vertAlign w:val="baseline"/>
-        </w:rPr>
+        <w:rPr/>
       </w:pPr>
       <w:r>
         <w:rPr>
@@ -1231,6 +1111,7 @@
           <w:i/>
           <w:position w:val="0"/>
           <w:sz w:val="24"/>
+          <w:sz w:val="24"/>
           <w:vertAlign w:val="baseline"/>
         </w:rPr>
         <w:t>Nơi nhận:</w:t>
@@ -1239,6 +1120,7 @@
         <w:rPr>
           <w:rFonts w:eastAsia="Times New Roman" w:cs="Times New Roman"/>
           <w:position w:val="0"/>
+          <w:sz w:val="24"/>
           <w:sz w:val="24"/>
           <w:vertAlign w:val="baseline"/>
         </w:rPr>
@@ -1334,6 +1216,7 @@
           <w:rFonts w:eastAsia="Times New Roman" w:cs="Times New Roman"/>
           <w:position w:val="0"/>
           <w:sz w:val="24"/>
+          <w:sz w:val="24"/>
           <w:vertAlign w:val="baseline"/>
         </w:rPr>
         <w:t>____________</w:t>
@@ -1360,6 +1243,7 @@
           <w:rFonts w:eastAsia="Times New Roman" w:cs="Times New Roman"/>
           <w:position w:val="0"/>
           <w:sz w:val="24"/>
+          <w:sz w:val="24"/>
           <w:vertAlign w:val="baseline"/>
         </w:rPr>
         <w:t>(1) Văn bản quy định về chức năng, nhiệm vụ, quyền hạn của cơ quan, tổ chức, đơn vị ban hành quyết định xác minh nội dung khiếu nại.</w:t>
@@ -1386,6 +1270,7 @@
           <w:rFonts w:eastAsia="Times New Roman" w:cs="Times New Roman"/>
           <w:position w:val="0"/>
           <w:sz w:val="24"/>
+          <w:sz w:val="24"/>
           <w:vertAlign w:val="baseline"/>
         </w:rPr>
         <w:t>(2) Quyết định giao nhiệm vụ xác minh nội dung khiếu nại.</w:t>
@@ -1412,6 +1297,7 @@
           <w:rFonts w:eastAsia="Times New Roman" w:cs="Times New Roman"/>
           <w:position w:val="0"/>
           <w:sz w:val="24"/>
+          <w:sz w:val="24"/>
           <w:vertAlign w:val="baseline"/>
         </w:rPr>
         <w:t>(3) Họ tên người khiếu nại (hoặc tên cơ quan, tổ chức khiếu nại).</w:t>
@@ -1438,6 +1324,7 @@
           <w:rFonts w:eastAsia="Times New Roman" w:cs="Times New Roman"/>
           <w:position w:val="0"/>
           <w:sz w:val="24"/>
+          <w:sz w:val="24"/>
           <w:vertAlign w:val="baseline"/>
         </w:rPr>
         <w:t>(4) Nội dung được giao xác minh.</w:t>
@@ -1463,6 +1350,7 @@
         <w:rPr>
           <w:rFonts w:eastAsia="Times New Roman" w:cs="Times New Roman"/>
           <w:position w:val="0"/>
+          <w:sz w:val="24"/>
           <w:sz w:val="24"/>
           <w:vertAlign w:val="baseline"/>
         </w:rPr>
@@ -1583,215 +1471,16 @@
       <w:rPr>
         <w:rFonts w:ascii="Times New Roman" w:hAnsi="Times New Roman" w:eastAsia="Times New Roman" w:cs="Times New Roman"/>
         <w:color w:val="000000"/>
-        <w:sz w:val="24"/>
         <w:szCs w:val="24"/>
         <w:lang w:val="en-US" w:eastAsia="zh-CN" w:bidi="hi-IN"/>
       </w:rPr>
     </w:rPrDefault>
     <w:pPrDefault>
-      <w:pPr>
-        <w:widowControl/>
-      </w:pPr>
+      <w:pPr/>
     </w:pPrDefault>
   </w:docDefaults>
   <w:style w:type="paragraph" w:styleId="Normal">
     <w:name w:val="Normal"/>
-    <w:qFormat/>
-    <w:pPr>
-      <w:keepNext/>
-      <w:keepLines w:val="false"/>
-      <w:widowControl/>
-      <w:spacing w:lineRule="auto" w:line="240" w:before="0" w:after="0"/>
-      <w:ind w:left="0" w:right="0" w:hanging="0"/>
-      <w:jc w:val="left"/>
-    </w:pPr>
-    <w:rPr>
-      <w:rFonts w:ascii="Times New Roman" w:hAnsi="Times New Roman" w:eastAsia="Times New Roman" w:cs="Times New Roman"/>
-      <w:b w:val="false"/>
-      <w:i w:val="false"/>
-      <w:caps w:val="false"/>
-      <w:smallCaps w:val="false"/>
-      <w:strike w:val="false"/>
-      <w:dstrike w:val="false"/>
-      <w:color w:val="000000"/>
-      <w:position w:val="0"/>
-      <w:sz w:val="24"/>
-      <w:sz w:val="24"/>
-      <w:szCs w:val="24"/>
-      <w:u w:val="none"/>
-      <w:vertAlign w:val="baseline"/>
-      <w:lang w:val="en-US" w:eastAsia="zh-CN" w:bidi="hi-IN"/>
-    </w:rPr>
-  </w:style>
-  <w:style w:type="paragraph" w:styleId="Heading1">
-    <w:name w:val="Heading 1"/>
-    <w:basedOn w:val="Normal1"/>
-    <w:next w:val="Normal"/>
-    <w:qFormat/>
-    <w:pPr>
-      <w:keepNext/>
-      <w:keepLines/>
-      <w:spacing w:lineRule="auto" w:line="240" w:before="0" w:after="0"/>
-      <w:jc w:val="center"/>
-    </w:pPr>
-    <w:rPr>
-      <w:rFonts w:ascii="Times New Roman" w:hAnsi="Times New Roman" w:eastAsia="Times New Roman" w:cs="Times New Roman"/>
-      <w:b/>
-      <w:position w:val="0"/>
-      <w:sz w:val="28"/>
-      <w:sz w:val="28"/>
-      <w:szCs w:val="28"/>
-      <w:vertAlign w:val="baseline"/>
-    </w:rPr>
-  </w:style>
-  <w:style w:type="paragraph" w:styleId="Heading2">
-    <w:name w:val="Heading 2"/>
-    <w:basedOn w:val="Normal1"/>
-    <w:next w:val="Normal"/>
-    <w:qFormat/>
-    <w:pPr>
-      <w:keepNext/>
-      <w:keepLines/>
-      <w:spacing w:lineRule="auto" w:line="240" w:before="360" w:after="80"/>
-      <w:contextualSpacing/>
-    </w:pPr>
-    <w:rPr>
-      <w:b/>
-      <w:sz w:val="36"/>
-      <w:szCs w:val="36"/>
-    </w:rPr>
-  </w:style>
-  <w:style w:type="paragraph" w:styleId="Heading3">
-    <w:name w:val="Heading 3"/>
-    <w:basedOn w:val="Normal1"/>
-    <w:next w:val="Normal"/>
-    <w:qFormat/>
-    <w:pPr>
-      <w:keepNext/>
-      <w:keepLines/>
-      <w:spacing w:lineRule="auto" w:line="240" w:before="240" w:after="60"/>
-    </w:pPr>
-    <w:rPr>
-      <w:rFonts w:ascii="Arial" w:hAnsi="Arial" w:eastAsia="Arial" w:cs="Arial"/>
-      <w:b/>
-      <w:position w:val="0"/>
-      <w:sz w:val="26"/>
-      <w:sz w:val="26"/>
-      <w:szCs w:val="26"/>
-      <w:vertAlign w:val="baseline"/>
-    </w:rPr>
-  </w:style>
-  <w:style w:type="paragraph" w:styleId="Heading4">
-    <w:name w:val="Heading 4"/>
-    <w:basedOn w:val="Normal1"/>
-    <w:next w:val="Normal"/>
-    <w:qFormat/>
-    <w:pPr>
-      <w:keepNext/>
-      <w:keepLines/>
-      <w:spacing w:lineRule="auto" w:line="240" w:before="240" w:after="40"/>
-      <w:contextualSpacing/>
-    </w:pPr>
-    <w:rPr>
-      <w:b/>
-      <w:sz w:val="24"/>
-      <w:szCs w:val="24"/>
-    </w:rPr>
-  </w:style>
-  <w:style w:type="paragraph" w:styleId="Heading5">
-    <w:name w:val="Heading 5"/>
-    <w:basedOn w:val="Normal1"/>
-    <w:next w:val="Normal"/>
-    <w:qFormat/>
-    <w:pPr>
-      <w:keepNext/>
-      <w:keepLines/>
-      <w:spacing w:lineRule="auto" w:line="240" w:before="220" w:after="40"/>
-      <w:contextualSpacing/>
-    </w:pPr>
-    <w:rPr>
-      <w:b/>
-      <w:sz w:val="22"/>
-      <w:szCs w:val="22"/>
-    </w:rPr>
-  </w:style>
-  <w:style w:type="paragraph" w:styleId="Heading6">
-    <w:name w:val="Heading 6"/>
-    <w:basedOn w:val="Normal1"/>
-    <w:next w:val="Normal"/>
-    <w:qFormat/>
-    <w:pPr>
-      <w:keepNext/>
-      <w:keepLines/>
-      <w:spacing w:lineRule="auto" w:line="240" w:before="200" w:after="40"/>
-      <w:contextualSpacing/>
-    </w:pPr>
-    <w:rPr>
-      <w:b/>
-      <w:sz w:val="20"/>
-      <w:szCs w:val="20"/>
-    </w:rPr>
-  </w:style>
-  <w:style w:type="paragraph" w:styleId="Heading">
-    <w:name w:val="Heading"/>
-    <w:basedOn w:val="Normal"/>
-    <w:next w:val="TextBody"/>
-    <w:qFormat/>
-    <w:pPr>
-      <w:keepNext/>
-      <w:spacing w:before="240" w:after="120"/>
-    </w:pPr>
-    <w:rPr>
-      <w:rFonts w:ascii="Liberation Sans" w:hAnsi="Liberation Sans" w:eastAsia="WenQuanYi Micro Hei" w:cs="Lohit Devanagari"/>
-      <w:sz w:val="28"/>
-      <w:szCs w:val="28"/>
-    </w:rPr>
-  </w:style>
-  <w:style w:type="paragraph" w:styleId="TextBody">
-    <w:name w:val="Body Text"/>
-    <w:basedOn w:val="Normal"/>
-    <w:pPr>
-      <w:spacing w:lineRule="auto" w:line="288" w:before="0" w:after="140"/>
-    </w:pPr>
-    <w:rPr/>
-  </w:style>
-  <w:style w:type="paragraph" w:styleId="List">
-    <w:name w:val="List"/>
-    <w:basedOn w:val="TextBody"/>
-    <w:pPr/>
-    <w:rPr>
-      <w:rFonts w:cs="Lohit Devanagari"/>
-    </w:rPr>
-  </w:style>
-  <w:style w:type="paragraph" w:styleId="Caption">
-    <w:name w:val="Caption"/>
-    <w:basedOn w:val="Normal"/>
-    <w:qFormat/>
-    <w:pPr>
-      <w:suppressLineNumbers/>
-      <w:spacing w:before="120" w:after="120"/>
-    </w:pPr>
-    <w:rPr>
-      <w:rFonts w:cs="Lohit Devanagari"/>
-      <w:i/>
-      <w:iCs/>
-      <w:sz w:val="24"/>
-      <w:szCs w:val="24"/>
-    </w:rPr>
-  </w:style>
-  <w:style w:type="paragraph" w:styleId="Index">
-    <w:name w:val="Index"/>
-    <w:basedOn w:val="Normal"/>
-    <w:qFormat/>
-    <w:pPr>
-      <w:suppressLineNumbers/>
-    </w:pPr>
-    <w:rPr>
-      <w:rFonts w:cs="Lohit Devanagari"/>
-    </w:rPr>
-  </w:style>
-  <w:style w:type="paragraph" w:styleId="Normal1" w:default="1">
-    <w:name w:val="LO-normal"/>
     <w:qFormat/>
     <w:pPr>
       <w:keepNext/>
@@ -1820,9 +1509,218 @@
       <w:lang w:val="en-US" w:eastAsia="zh-CN" w:bidi="hi-IN"/>
     </w:rPr>
   </w:style>
+  <w:style w:type="paragraph" w:styleId="Heading1">
+    <w:name w:val="Heading 1"/>
+    <w:next w:val="Normal"/>
+    <w:qFormat/>
+    <w:pPr>
+      <w:keepNext/>
+      <w:keepLines/>
+      <w:widowControl w:val="false"/>
+      <w:spacing w:lineRule="auto" w:line="240" w:before="0" w:after="0"/>
+      <w:jc w:val="center"/>
+    </w:pPr>
+    <w:rPr>
+      <w:rFonts w:ascii="Times New Roman" w:hAnsi="Times New Roman" w:eastAsia="Times New Roman" w:cs="Times New Roman"/>
+      <w:b/>
+      <w:color w:val="000000"/>
+      <w:position w:val="0"/>
+      <w:sz w:val="28"/>
+      <w:sz w:val="28"/>
+      <w:szCs w:val="28"/>
+      <w:vertAlign w:val="baseline"/>
+      <w:lang w:val="en-US" w:eastAsia="zh-CN" w:bidi="hi-IN"/>
+    </w:rPr>
+  </w:style>
+  <w:style w:type="paragraph" w:styleId="Heading2">
+    <w:name w:val="Heading 2"/>
+    <w:next w:val="Normal"/>
+    <w:qFormat/>
+    <w:pPr>
+      <w:keepNext/>
+      <w:keepLines/>
+      <w:widowControl w:val="false"/>
+      <w:spacing w:lineRule="auto" w:line="240" w:before="360" w:after="80"/>
+      <w:contextualSpacing/>
+    </w:pPr>
+    <w:rPr>
+      <w:rFonts w:ascii="Times New Roman" w:hAnsi="Times New Roman" w:eastAsia="Times New Roman" w:cs="Times New Roman"/>
+      <w:b/>
+      <w:color w:val="000000"/>
+      <w:sz w:val="36"/>
+      <w:szCs w:val="36"/>
+      <w:lang w:val="en-US" w:eastAsia="zh-CN" w:bidi="hi-IN"/>
+    </w:rPr>
+  </w:style>
+  <w:style w:type="paragraph" w:styleId="Heading3">
+    <w:name w:val="Heading 3"/>
+    <w:next w:val="Normal"/>
+    <w:qFormat/>
+    <w:pPr>
+      <w:keepNext/>
+      <w:keepLines/>
+      <w:widowControl w:val="false"/>
+      <w:spacing w:lineRule="auto" w:line="240" w:before="240" w:after="60"/>
+    </w:pPr>
+    <w:rPr>
+      <w:rFonts w:ascii="Arial" w:hAnsi="Arial" w:eastAsia="Arial" w:cs="Arial"/>
+      <w:b/>
+      <w:color w:val="000000"/>
+      <w:position w:val="0"/>
+      <w:sz w:val="26"/>
+      <w:sz w:val="26"/>
+      <w:szCs w:val="26"/>
+      <w:vertAlign w:val="baseline"/>
+      <w:lang w:val="en-US" w:eastAsia="zh-CN" w:bidi="hi-IN"/>
+    </w:rPr>
+  </w:style>
+  <w:style w:type="paragraph" w:styleId="Heading4">
+    <w:name w:val="Heading 4"/>
+    <w:next w:val="Normal"/>
+    <w:qFormat/>
+    <w:pPr>
+      <w:keepNext/>
+      <w:keepLines/>
+      <w:widowControl w:val="false"/>
+      <w:spacing w:lineRule="auto" w:line="240" w:before="240" w:after="40"/>
+      <w:contextualSpacing/>
+    </w:pPr>
+    <w:rPr>
+      <w:rFonts w:ascii="Times New Roman" w:hAnsi="Times New Roman" w:eastAsia="Times New Roman" w:cs="Times New Roman"/>
+      <w:b/>
+      <w:color w:val="000000"/>
+      <w:sz w:val="24"/>
+      <w:szCs w:val="24"/>
+      <w:lang w:val="en-US" w:eastAsia="zh-CN" w:bidi="hi-IN"/>
+    </w:rPr>
+  </w:style>
+  <w:style w:type="paragraph" w:styleId="Heading5">
+    <w:name w:val="Heading 5"/>
+    <w:next w:val="Normal"/>
+    <w:qFormat/>
+    <w:pPr>
+      <w:keepNext/>
+      <w:keepLines/>
+      <w:widowControl w:val="false"/>
+      <w:spacing w:lineRule="auto" w:line="240" w:before="220" w:after="40"/>
+      <w:contextualSpacing/>
+    </w:pPr>
+    <w:rPr>
+      <w:rFonts w:ascii="Times New Roman" w:hAnsi="Times New Roman" w:eastAsia="Times New Roman" w:cs="Times New Roman"/>
+      <w:b/>
+      <w:color w:val="000000"/>
+      <w:sz w:val="22"/>
+      <w:szCs w:val="22"/>
+      <w:lang w:val="en-US" w:eastAsia="zh-CN" w:bidi="hi-IN"/>
+    </w:rPr>
+  </w:style>
+  <w:style w:type="paragraph" w:styleId="Heading6">
+    <w:name w:val="Heading 6"/>
+    <w:next w:val="Normal"/>
+    <w:qFormat/>
+    <w:pPr>
+      <w:keepNext/>
+      <w:keepLines/>
+      <w:widowControl w:val="false"/>
+      <w:spacing w:lineRule="auto" w:line="240" w:before="200" w:after="40"/>
+      <w:contextualSpacing/>
+    </w:pPr>
+    <w:rPr>
+      <w:rFonts w:ascii="Times New Roman" w:hAnsi="Times New Roman" w:eastAsia="Times New Roman" w:cs="Times New Roman"/>
+      <w:b/>
+      <w:color w:val="000000"/>
+      <w:sz w:val="20"/>
+      <w:szCs w:val="20"/>
+      <w:lang w:val="en-US" w:eastAsia="zh-CN" w:bidi="hi-IN"/>
+    </w:rPr>
+  </w:style>
+  <w:style w:type="paragraph" w:styleId="Heading">
+    <w:name w:val="Heading"/>
+    <w:basedOn w:val="Normal"/>
+    <w:next w:val="TextBody"/>
+    <w:qFormat/>
+    <w:pPr>
+      <w:keepNext/>
+      <w:spacing w:before="240" w:after="120"/>
+    </w:pPr>
+    <w:rPr>
+      <w:rFonts w:ascii="Liberation Sans" w:hAnsi="Liberation Sans" w:eastAsia="Microsoft YaHei" w:cs="Lucida Sans"/>
+      <w:sz w:val="28"/>
+      <w:szCs w:val="28"/>
+    </w:rPr>
+  </w:style>
+  <w:style w:type="paragraph" w:styleId="TextBody">
+    <w:name w:val="Body Text"/>
+    <w:basedOn w:val="Normal"/>
+    <w:pPr>
+      <w:spacing w:lineRule="auto" w:line="288" w:before="0" w:after="140"/>
+    </w:pPr>
+    <w:rPr/>
+  </w:style>
+  <w:style w:type="paragraph" w:styleId="List">
+    <w:name w:val="List"/>
+    <w:basedOn w:val="TextBody"/>
+    <w:pPr/>
+    <w:rPr>
+      <w:rFonts w:cs="Lucida Sans"/>
+    </w:rPr>
+  </w:style>
+  <w:style w:type="paragraph" w:styleId="Caption">
+    <w:name w:val="Caption"/>
+    <w:basedOn w:val="Normal"/>
+    <w:qFormat/>
+    <w:pPr>
+      <w:suppressLineNumbers/>
+      <w:spacing w:before="120" w:after="120"/>
+    </w:pPr>
+    <w:rPr>
+      <w:rFonts w:cs="Lucida Sans"/>
+      <w:i/>
+      <w:iCs/>
+      <w:sz w:val="24"/>
+      <w:szCs w:val="24"/>
+    </w:rPr>
+  </w:style>
+  <w:style w:type="paragraph" w:styleId="Index">
+    <w:name w:val="Index"/>
+    <w:basedOn w:val="Normal"/>
+    <w:qFormat/>
+    <w:pPr>
+      <w:suppressLineNumbers/>
+    </w:pPr>
+    <w:rPr>
+      <w:rFonts w:cs="Lucida Sans"/>
+    </w:rPr>
+  </w:style>
+  <w:style w:type="paragraph" w:styleId="LOnormal" w:default="1">
+    <w:name w:val="LO-normal"/>
+    <w:qFormat/>
+    <w:pPr>
+      <w:widowControl/>
+      <w:bidi w:val="0"/>
+      <w:jc w:val="left"/>
+    </w:pPr>
+    <w:rPr>
+      <w:rFonts w:ascii="Times New Roman" w:hAnsi="Times New Roman" w:eastAsia="Times New Roman" w:cs="Times New Roman"/>
+      <w:b w:val="false"/>
+      <w:i w:val="false"/>
+      <w:caps w:val="false"/>
+      <w:smallCaps w:val="false"/>
+      <w:strike w:val="false"/>
+      <w:dstrike w:val="false"/>
+      <w:color w:val="000000"/>
+      <w:position w:val="0"/>
+      <w:sz w:val="24"/>
+      <w:sz w:val="24"/>
+      <w:szCs w:val="24"/>
+      <w:u w:val="none"/>
+      <w:vertAlign w:val="baseline"/>
+      <w:lang w:val="en-US" w:eastAsia="zh-CN" w:bidi="hi-IN"/>
+    </w:rPr>
+  </w:style>
   <w:style w:type="paragraph" w:styleId="Title">
     <w:name w:val="Title"/>
-    <w:basedOn w:val="Normal1"/>
+    <w:basedOn w:val="LOnormal"/>
     <w:next w:val="Normal"/>
     <w:qFormat/>
     <w:pPr>
@@ -1839,7 +1737,7 @@
   </w:style>
   <w:style w:type="paragraph" w:styleId="Subtitle">
     <w:name w:val="Subtitle"/>
-    <w:basedOn w:val="Normal1"/>
+    <w:basedOn w:val="LOnormal"/>
     <w:next w:val="Normal"/>
     <w:qFormat/>
     <w:pPr>

</xml_diff>